<commit_message>
First commit Subida de proyecto en laravel para cloud computing
</commit_message>
<xml_diff>
--- a/storage/ProyectoTesis.docx
+++ b/storage/ProyectoTesis.docx
@@ -119,7 +119,7 @@
           <w:b w:val="1"/>
           <w:bCs w:val="1"/>
         </w:rPr>
-        <w:t xml:space="preserve">AGULA WALTER DE LA CRUZ</w:t>
+        <w:t xml:space="preserve">BLANCA JUDITH QUIROZ CHICLAYO </w:t>
       </w:r>
     </w:p>
     <w:p>
@@ -247,7 +247,7 @@
       </w:pPr>
       <w:r>
         <w:rPr/>
-        <w:t xml:space="preserve">AGULA WALTER DE LA CRUZ</w:t>
+        <w:t xml:space="preserve">BLANCA JUDITH QUIROZ CHICLAYO </w:t>
       </w:r>
     </w:p>
     <w:p>
@@ -322,25 +322,25 @@
       </w:pPr>
       <w:r>
         <w:rPr/>
-        <w:t xml:space="preserve">PROGRAMA</w:t>
-      </w:r>
-    </w:p>
-    <w:p>
-      <w:pPr>
-        <w:pStyle w:val="styleContenido"/>
-      </w:pPr>
-      <w:r>
-        <w:rPr/>
-        <w:t xml:space="preserve">De acuerdo al fin que se persigue: ESCRITORIO</w:t>
-      </w:r>
-    </w:p>
-    <w:p>
-      <w:pPr>
-        <w:pStyle w:val="styleContenido"/>
-      </w:pPr>
-      <w:r>
-        <w:rPr/>
-        <w:t xml:space="preserve">De acuerdo al diseño de investigacionANDROID</w:t>
+        <w:t xml:space="preserve"/>
+      </w:r>
+    </w:p>
+    <w:p>
+      <w:pPr>
+        <w:pStyle w:val="styleContenido"/>
+      </w:pPr>
+      <w:r>
+        <w:rPr/>
+        <w:t xml:space="preserve">De acuerdo al fin que se persigue: </w:t>
+      </w:r>
+    </w:p>
+    <w:p>
+      <w:pPr>
+        <w:pStyle w:val="styleContenido"/>
+      </w:pPr>
+      <w:r>
+        <w:rPr/>
+        <w:t xml:space="preserve">De acuerdo al diseño de investigacion: </w:t>
       </w:r>
     </w:p>
     <w:p>
@@ -1724,7 +1724,7 @@
 <file path=word/numbering.xml><?xml version="1.0" encoding="utf-8"?>
 <w:numbering xmlns:ve="http://schemas.openxmlformats.org/markup-compatibility/2006" xmlns:o="urn:schemas-microsoft-com:office:office" xmlns:r="http://schemas.openxmlformats.org/officeDocument/2006/relationships" xmlns:m="http://schemas.openxmlformats.org/officeDocument/2006/math" xmlns:v="urn:schemas-microsoft-com:vml" xmlns:wp="http://schemas.openxmlformats.org/drawingml/2006/wordprocessingDrawing" xmlns:w10="urn:schemas-microsoft-com:office:word" xmlns:w="http://schemas.openxmlformats.org/wordprocessingml/2006/main" xmlns:wne="http://schemas.microsoft.com/office/word/2006/wordml">
   <w:abstractNum w:abstractNumId="10">
-    <w:nsid w:val="00D7E28E"/>
+    <w:nsid w:val="910E6FE8"/>
     <w:multiLevelType w:val="hybridMultilevel"/>
     <w:lvl w:ilvl="0">
       <w:start w:val="1"/>

</xml_diff>